<commit_message>
Update -- Paper start.
</commit_message>
<xml_diff>
--- a/src/schoolPaper/论文版本/2018-2-26.docx
+++ b/src/schoolPaper/论文版本/2018-2-26.docx
@@ -95,23 +95,234 @@
           <w:rFonts w:hint="eastAsia" w:ascii="Times New Roman" w:hAnsi="Times New Roman" w:cs="Times New Roman"/>
           <w:lang w:val="en-US" w:eastAsia="zh-CN"/>
         </w:rPr>
-        <w:t>云计算是可以使用户按照使用量付费并且获得高效的、快捷的网络服务的新型资源共享模式，其主要目的是在提高网络、服务器、硬盘存储、软件等共享资源利用率的同时，使云租户不再关注硬件资源的管理和维护，云租户只需要在硬件资源上投入很少的管理维护工作就可以得到很高的资源回报。云计算的高效的资源处理能力也带动了大数据、人工智能等相关领域的发展。目前在云计算提高商，比如国外的Intel，IBM，微软，以及国内的腾讯，阿里巴巴都拥有非常成熟的云计算技术和应用服务。云计算的快速发展同时也给云计算带了除传统信息安全、网络安全之外的安全问题，其中，如何向云租户证明云计算底层平台的安全性、虚拟机的安全性是一个非常重要的问题。而可信计算是保障信息系统安全最为重要的技术手段之一，它通过提供数据保护、身份认证、远程证明以及完整性度量等特性提高包括底层物理资源、应用软件等在内的计算平台的可信性和可靠性。因此，将可信计算技术应用在提高云计算环境的安全性是工业界和产业界必须重视。</w:t>
-      </w:r>
-    </w:p>
-    <w:p>
-      <w:pPr>
-        <w:numPr>
-          <w:ilvl w:val="0"/>
-          <w:numId w:val="0"/>
-        </w:numPr>
-        <w:ind w:firstLine="420" w:firstLineChars="0"/>
-        <w:rPr>
-          <w:rFonts w:hint="eastAsia" w:ascii="Times New Roman" w:hAnsi="Times New Roman" w:cs="Times New Roman"/>
-          <w:lang w:val="en-US" w:eastAsia="zh-CN"/>
-        </w:rPr>
-      </w:pPr>
+        <w:t>根据NIST定义，云计算是可以使用户按照使用量付费并且获得高效的、快捷的网络服务的新型资源共享模式，其主要目的是在提高网络、服务器、硬盘存储、软件等共享资源利用率的同时，使云租户不再关注硬件资源的管理和维护，云租户只需要在硬件资源上投入很少的管理维护工作就可以得到很高的资源回报。云计算的高效的资源处理能力也带动了大数据、人工智能等相关领域的发展。目前在云计算提高商，比如国外的Intel，IBM，微软，以及国内的腾讯，阿里巴巴都拥有非常成熟的云计算技术和应用服务提供技术。云计算的快速发展同时也给云计算带了除传统信息安全、网络安全之外的安全问题，其中，如何向云租户证明云计算底层平台的安全性、虚拟机的安全性是一个非常重要的问题。而可信计算是保障信息系统安全最为重要的技术手段之一，它通过提供数据保护、身份认证、远程证明以及完整性度量等特性提高包括底层物理资源、应用软件等在内的计算平台的可信性和可靠性。因此，将可信计算技术应用在提高云计算环境的安全性是工业界和产业界必须重视。</w:t>
+      </w:r>
+    </w:p>
+    <w:p>
+      <w:pPr>
+        <w:numPr>
+          <w:ilvl w:val="0"/>
+          <w:numId w:val="0"/>
+        </w:numPr>
+        <w:ind w:firstLine="420" w:firstLineChars="0"/>
+        <w:rPr>
+          <w:rFonts w:hint="eastAsia" w:ascii="Times New Roman" w:hAnsi="宋体"/>
+          <w:szCs w:val="21"/>
+          <w:lang w:val="en-US" w:eastAsia="zh-CN"/>
+        </w:rPr>
+      </w:pPr>
+      <w:r>
+        <w:commentReference w:id="0"/>
+      </w:r>
+      <w:r>
+        <w:rPr>
+          <w:rFonts w:hint="eastAsia" w:ascii="Times New Roman" w:hAnsi="Times New Roman" w:cs="Times New Roman"/>
+          <w:lang w:val="en-US" w:eastAsia="zh-CN"/>
+        </w:rPr>
+        <w:t>可信平台模块TPM(Trusted Platform Module, TPM)是可信计算的核心和关键技术，是可信计算机系统的信任根，通过构建从平台底层硬件到平台上层应用程序的信任链，并结合可信远程证明向平台外部实体提供可信证明。TCG（Trusted Computer Group, TCG）定义的可信计算平台的核心功能：度量、存储和报告等均依赖于TPM；可信计算平台的3个信任根：可信测量根RTM(Root of Trust for Measurement, RTM )、可信存储根RTS(Root of Trust for Storage, RTS )和可信报告根RTR(Root of Trust for Report, RTR)等均与TPM有直接的关系，其中可信测量根RTM由CRTM(Core Root of Trust for Measurement, CRTM)和TPM中的一组PCR存储器组成，可信存储根RTS由TPM和存储根密钥SRK组成，可信报告根RTR由TPM和EK组成。TCG的TPM工作组负责TPM规范的起草、修订和发布，其规范已从TPM1.0、TPM1.2发展到现在的TPM2.0。TPM2.0规范于</w:t>
+      </w:r>
+      <w:r>
+        <w:rPr>
+          <w:rFonts w:ascii="Times New Roman" w:hAnsi="Times New Roman"/>
+          <w:szCs w:val="21"/>
+        </w:rPr>
+        <w:t>2014</w:t>
+      </w:r>
+      <w:r>
+        <w:rPr>
+          <w:rFonts w:ascii="Times New Roman" w:hAnsi="宋体"/>
+          <w:szCs w:val="21"/>
+        </w:rPr>
+        <w:t>年发布，在密码算法支持、密钥、授权、签名、虚拟化等方面均有些新的特点</w:t>
+      </w:r>
+      <w:r>
+        <w:rPr>
+          <w:rFonts w:hint="eastAsia" w:ascii="Times New Roman" w:hAnsi="宋体"/>
+          <w:szCs w:val="21"/>
+          <w:lang w:eastAsia="zh-CN"/>
+        </w:rPr>
+        <w:t>，</w:t>
+      </w:r>
+      <w:r>
+        <w:rPr>
+          <w:rFonts w:hint="eastAsia" w:ascii="Times New Roman" w:hAnsi="宋体"/>
+          <w:szCs w:val="21"/>
+          <w:lang w:val="en-US" w:eastAsia="zh-CN"/>
+        </w:rPr>
+        <w:t>尤其在虚拟化方面的更新推动了可信计算技术与云计算技术的结合，共同保障云计算安全，向云租户提供一个安全可靠的云服务。利用可信计算技术构建可信虚拟平台（TVP）是研究的重要方向。TVP可以利用可信计算技术对云计算平台启动过程中，不仅可以对云计算物理资源组件进行信任链可信度量，比如BIOS、操作系统内核OS、虚拟机管理器等，也可以对虚拟机启动的组件进行可信度量，比如虚拟机镜像系统、虚拟机文件、虚拟机虚拟化过程所需的OS、虚拟BIOS等。TVP的出现能够帮助云计算提供商向云租户更好的提供安全可靠的云服务。</w:t>
+      </w:r>
+    </w:p>
+    <w:p>
+      <w:pPr>
+        <w:numPr>
+          <w:ilvl w:val="0"/>
+          <w:numId w:val="0"/>
+        </w:numPr>
+        <w:ind w:firstLine="420" w:firstLineChars="0"/>
+        <w:rPr>
+          <w:rFonts w:hint="eastAsia" w:ascii="Times New Roman" w:hAnsi="宋体"/>
+          <w:szCs w:val="21"/>
+          <w:lang w:val="en-US" w:eastAsia="zh-CN"/>
+        </w:rPr>
+      </w:pPr>
+      <w:r>
+        <w:rPr>
+          <w:rFonts w:hint="eastAsia" w:ascii="Times New Roman" w:hAnsi="宋体"/>
+          <w:szCs w:val="21"/>
+          <w:lang w:val="en-US" w:eastAsia="zh-CN"/>
+        </w:rPr>
+        <w:t>【2017云计算报告】</w:t>
+      </w:r>
       <w:bookmarkStart w:id="0" w:name="_GoBack"/>
       <w:bookmarkEnd w:id="0"/>
+    </w:p>
+    <w:p>
+      <w:pPr>
+        <w:numPr>
+          <w:ilvl w:val="0"/>
+          <w:numId w:val="0"/>
+        </w:numPr>
+        <w:ind w:firstLine="420" w:firstLineChars="0"/>
+        <w:rPr>
+          <w:rFonts w:hint="eastAsia" w:ascii="Times New Roman" w:hAnsi="宋体"/>
+          <w:szCs w:val="21"/>
+          <w:lang w:val="en-US" w:eastAsia="zh-CN"/>
+        </w:rPr>
+      </w:pPr>
+      <w:r>
+        <w:rPr>
+          <w:rFonts w:hint="eastAsia" w:ascii="Times New Roman" w:hAnsi="宋体"/>
+          <w:szCs w:val="21"/>
+          <w:lang w:val="en-US" w:eastAsia="zh-CN"/>
+        </w:rPr>
+        <w:t>工业和信息化部发布的《云计算发展三年行动计划（2017－2019年）》提到我国云计算的发展目标“到2019年，我国云计算产业规模达到4300亿元”。</w:t>
+      </w:r>
+    </w:p>
+    <w:p>
+      <w:pPr>
+        <w:numPr>
+          <w:ilvl w:val="0"/>
+          <w:numId w:val="0"/>
+        </w:numPr>
+        <w:ind w:firstLine="420" w:firstLineChars="0"/>
+        <w:rPr>
+          <w:rFonts w:hint="eastAsia" w:ascii="Times New Roman" w:hAnsi="宋体"/>
+          <w:szCs w:val="21"/>
+          <w:lang w:val="en-US" w:eastAsia="zh-CN"/>
+        </w:rPr>
+      </w:pPr>
+      <w:r>
+        <w:rPr>
+          <w:rFonts w:hint="eastAsia" w:ascii="Times New Roman" w:hAnsi="宋体"/>
+          <w:szCs w:val="21"/>
+          <w:lang w:val="en-US" w:eastAsia="zh-CN"/>
+        </w:rPr>
+        <w:t>根据McAfee发布的“2017年全球云计算安全报告”显示，在过去15个月，80%的IT预算用于云应用和解决方案。云计算已经成为通过部署应用来销售服务的企业的首要事项。很多企业正在快速向云计算转移，以跟上合作伙伴和供应商的网络。无论顾客选择任何购买渠道和方式，都能提供卓越的客户体验，这也推动了云计算的部署。目前，只有23%的企业完全信任公共云可以保护他们的数据安全。一年前，这个指数只有13%。信任度上升归功于公共云平台投入更多的开发工作和资源来实现安全功能和支持。从认证到更复杂的安全API，公共云平台供应商正在强化其系统的各个方面，以确保更高的安全性和可扩展性。这个策略使不信任云服务的企业数量从50%下降到29%。60%的工程企业表示，缺乏安全技能正在阻碍云计算采用计划。</w:t>
+      </w:r>
+    </w:p>
+    <w:p>
+      <w:pPr>
+        <w:numPr>
+          <w:ilvl w:val="0"/>
+          <w:numId w:val="0"/>
+        </w:numPr>
+        <w:ind w:firstLine="420" w:firstLineChars="0"/>
+        <w:rPr>
+          <w:rFonts w:hint="eastAsia" w:ascii="Times New Roman" w:hAnsi="宋体"/>
+          <w:szCs w:val="21"/>
+          <w:lang w:val="en-US" w:eastAsia="zh-CN"/>
+        </w:rPr>
+      </w:pPr>
+    </w:p>
+    <w:p>
+      <w:pPr>
+        <w:numPr>
+          <w:ilvl w:val="0"/>
+          <w:numId w:val="0"/>
+        </w:numPr>
+        <w:ind w:firstLine="420" w:firstLineChars="0"/>
+        <w:rPr>
+          <w:rFonts w:hint="eastAsia" w:ascii="Times New Roman" w:hAnsi="宋体"/>
+          <w:szCs w:val="21"/>
+          <w:lang w:val="en-US" w:eastAsia="zh-CN"/>
+        </w:rPr>
+      </w:pPr>
+    </w:p>
+    <w:p>
+      <w:pPr>
+        <w:numPr>
+          <w:ilvl w:val="0"/>
+          <w:numId w:val="0"/>
+        </w:numPr>
+        <w:ind w:firstLine="420" w:firstLineChars="0"/>
+        <w:rPr>
+          <w:rFonts w:hint="eastAsia" w:ascii="Times New Roman" w:hAnsi="宋体"/>
+          <w:szCs w:val="21"/>
+          <w:lang w:val="en-US" w:eastAsia="zh-CN"/>
+        </w:rPr>
+      </w:pPr>
+      <w:r>
+        <w:rPr>
+          <w:rFonts w:hint="eastAsia" w:ascii="Times New Roman" w:hAnsi="宋体"/>
+          <w:szCs w:val="21"/>
+          <w:lang w:val="en-US" w:eastAsia="zh-CN"/>
+        </w:rPr>
+        <w:t>但是目前针对TVP的研究尚不完善，已有的TVP模型均把云计算底层资源和提供给云租户的虚拟机在构建过程中相分离，并且在利用信任链技术进行可信计算度量时，对云计算底层资源和虚拟机进行两次度量，不仅在逻辑上违背了TCG规定的链式度量方式，也在时间上产生了两条相互断开的信任链模型。</w:t>
+      </w:r>
+    </w:p>
+    <w:p>
+      <w:pPr>
+        <w:numPr>
+          <w:ilvl w:val="0"/>
+          <w:numId w:val="0"/>
+        </w:numPr>
+        <w:ind w:firstLine="420" w:firstLineChars="0"/>
+        <w:rPr>
+          <w:rFonts w:hint="eastAsia" w:ascii="Times New Roman" w:hAnsi="宋体"/>
+          <w:szCs w:val="21"/>
+          <w:lang w:val="en-US" w:eastAsia="zh-CN"/>
+        </w:rPr>
+      </w:pPr>
+    </w:p>
+    <w:p>
+      <w:pPr>
+        <w:numPr>
+          <w:ilvl w:val="0"/>
+          <w:numId w:val="0"/>
+        </w:numPr>
+        <w:ind w:firstLine="420" w:firstLineChars="0"/>
+        <w:rPr>
+          <w:rFonts w:hint="eastAsia" w:ascii="Times New Roman" w:hAnsi="宋体"/>
+          <w:szCs w:val="21"/>
+          <w:lang w:val="en-US" w:eastAsia="zh-CN"/>
+        </w:rPr>
+      </w:pPr>
+    </w:p>
+    <w:p>
+      <w:pPr>
+        <w:numPr>
+          <w:ilvl w:val="0"/>
+          <w:numId w:val="0"/>
+        </w:numPr>
+        <w:ind w:firstLine="420" w:firstLineChars="0"/>
+        <w:rPr>
+          <w:rFonts w:hint="eastAsia" w:ascii="Times New Roman" w:hAnsi="Times New Roman" w:cs="Times New Roman"/>
+          <w:lang w:val="en-US" w:eastAsia="zh-CN"/>
+        </w:rPr>
+      </w:pPr>
+    </w:p>
+    <w:p>
+      <w:pPr>
+        <w:numPr>
+          <w:ilvl w:val="0"/>
+          <w:numId w:val="0"/>
+        </w:numPr>
+        <w:ind w:firstLine="420" w:firstLineChars="0"/>
+        <w:rPr>
+          <w:rFonts w:hint="eastAsia" w:ascii="Times New Roman" w:hAnsi="Times New Roman" w:cs="Times New Roman"/>
+          <w:lang w:val="en-US" w:eastAsia="zh-CN"/>
+        </w:rPr>
+      </w:pPr>
     </w:p>
     <w:p>
       <w:pPr>
@@ -1475,6 +1686,35 @@
     </w:sectPr>
   </w:body>
 </w:document>
+</file>
+
+<file path=word/comments.xml><?xml version="1.0" encoding="utf-8"?>
+<w:comments xmlns:wpc="http://schemas.microsoft.com/office/word/2010/wordprocessingCanvas" xmlns:mc="http://schemas.openxmlformats.org/markup-compatibility/2006" xmlns:o="urn:schemas-microsoft-com:office:office" xmlns:r="http://schemas.openxmlformats.org/officeDocument/2006/relationships" xmlns:m="http://schemas.openxmlformats.org/officeDocument/2006/math" xmlns:v="urn:schemas-microsoft-com:vml" xmlns:wp14="http://schemas.microsoft.com/office/word/2010/wordprocessingDrawing" xmlns:wp="http://schemas.openxmlformats.org/drawingml/2006/wordprocessingDrawing" xmlns:w="http://schemas.openxmlformats.org/wordprocessingml/2006/main" xmlns:w14="http://schemas.microsoft.com/office/word/2010/wordml" xmlns:w15="http://schemas.microsoft.com/office/word/2012/wordml" xmlns:w10="urn:schemas-microsoft-com:office:word" xmlns:wpg="http://schemas.microsoft.com/office/word/2010/wordprocessingGroup" xmlns:wpi="http://schemas.microsoft.com/office/word/2010/wordprocessingInk" xmlns:wne="http://schemas.microsoft.com/office/word/2006/wordml" xmlns:wps="http://schemas.microsoft.com/office/word/2010/wordprocessingShape" xmlns:wpsCustomData="http://www.wps.cn/officeDocument/2013/wpsCustomData" mc:Ignorable="w14 w15 wp14">
+  <w:comment w:id="0" w:author="Janusio" w:date="2018-02-27T13:29:05Z" w:initials="">
+    <w:p>
+      <w:pPr>
+        <w:pStyle w:val="2"/>
+        <w:rPr>
+          <w:rFonts w:hint="eastAsia" w:eastAsia="宋体"/>
+          <w:lang w:val="en-US" w:eastAsia="zh-CN"/>
+        </w:rPr>
+      </w:pPr>
+      <w:r>
+        <w:rPr>
+          <w:rFonts w:hint="eastAsia"/>
+          <w:lang w:val="en-US" w:eastAsia="zh-CN"/>
+        </w:rPr>
+        <w:t>Copy from TPM虚拟化及其进展。</w:t>
+      </w:r>
+    </w:p>
+  </w:comment>
+</w:comments>
+</file>
+
+<file path=word/commentsExtended.xml><?xml version="1.0" encoding="utf-8"?>
+<w15:commentsEx xmlns:wpc="http://schemas.microsoft.com/office/word/2010/wordprocessingCanvas" xmlns:mc="http://schemas.openxmlformats.org/markup-compatibility/2006" xmlns:o="urn:schemas-microsoft-com:office:office" xmlns:r="http://schemas.openxmlformats.org/officeDocument/2006/relationships" xmlns:m="http://schemas.openxmlformats.org/officeDocument/2006/math" xmlns:v="urn:schemas-microsoft-com:vml" xmlns:wp14="http://schemas.microsoft.com/office/word/2010/wordprocessingDrawing" xmlns:wp="http://schemas.openxmlformats.org/drawingml/2006/wordprocessingDrawing" xmlns:w="http://schemas.openxmlformats.org/wordprocessingml/2006/main" xmlns:w14="http://schemas.microsoft.com/office/word/2010/wordml" xmlns:w15="http://schemas.microsoft.com/office/word/2012/wordml" xmlns:w10="urn:schemas-microsoft-com:office:word" xmlns:wpg="http://schemas.microsoft.com/office/word/2010/wordprocessingGroup" xmlns:wpi="http://schemas.microsoft.com/office/word/2010/wordprocessingInk" xmlns:wne="http://schemas.microsoft.com/office/word/2006/wordml" xmlns:wps="http://schemas.microsoft.com/office/word/2010/wordprocessingShape" xmlns:wpsCustomData="http://www.wps.cn/officeDocument/2013/wpsCustomData" mc:Ignorable="w14 w15 wp14">
+  <w15:commentEx w15:paraId="30DF5EB5" w15:done="0"/>
+</w15:commentsEx>
 </file>
 
 <file path=word/numbering.xml><?xml version="1.0" encoding="utf-8"?>
@@ -1660,6 +1900,14 @@
     <w:abstractNumId w:val="3"/>
   </w:num>
 </w:numbering>
+</file>
+
+<file path=word/people.xml><?xml version="1.0" encoding="utf-8"?>
+<w15:people xmlns:wpc="http://schemas.microsoft.com/office/word/2010/wordprocessingCanvas" xmlns:mc="http://schemas.openxmlformats.org/markup-compatibility/2006" xmlns:o="urn:schemas-microsoft-com:office:office" xmlns:r="http://schemas.openxmlformats.org/officeDocument/2006/relationships" xmlns:m="http://schemas.openxmlformats.org/officeDocument/2006/math" xmlns:v="urn:schemas-microsoft-com:vml" xmlns:wp14="http://schemas.microsoft.com/office/word/2010/wordprocessingDrawing" xmlns:wp="http://schemas.openxmlformats.org/drawingml/2006/wordprocessingDrawing" xmlns:w="http://schemas.openxmlformats.org/wordprocessingml/2006/main" xmlns:w14="http://schemas.microsoft.com/office/word/2010/wordml" xmlns:w15="http://schemas.microsoft.com/office/word/2012/wordml" xmlns:w10="urn:schemas-microsoft-com:office:word" xmlns:wpg="http://schemas.microsoft.com/office/word/2010/wordprocessingGroup" xmlns:wpi="http://schemas.microsoft.com/office/word/2010/wordprocessingInk" xmlns:wne="http://schemas.microsoft.com/office/word/2006/wordml" xmlns:wps="http://schemas.microsoft.com/office/word/2010/wordprocessingShape" xmlns:wpsCustomData="http://www.wps.cn/officeDocument/2013/wpsCustomData" mc:Ignorable="w14 w15 wp14">
+  <w15:person w15:author="Janusio">
+    <w15:presenceInfo w15:providerId="WPS Office" w15:userId="2953015918"/>
+  </w15:person>
+</w15:people>
 </file>
 
 <file path=word/styles.xml><?xml version="1.0" encoding="utf-8"?>
@@ -1937,13 +2185,13 @@
       <w:lang w:val="en-US" w:eastAsia="zh-CN" w:bidi="ar-SA"/>
     </w:rPr>
   </w:style>
-  <w:style w:type="character" w:default="1" w:styleId="2">
+  <w:style w:type="character" w:default="1" w:styleId="3">
     <w:name w:val="Default Paragraph Font"/>
     <w:semiHidden/>
     <w:qFormat/>
     <w:uiPriority w:val="0"/>
   </w:style>
-  <w:style w:type="table" w:default="1" w:styleId="3">
+  <w:style w:type="table" w:default="1" w:styleId="5">
     <w:name w:val="Normal Table"/>
     <w:semiHidden/>
     <w:uiPriority w:val="0"/>
@@ -1956,6 +2204,23 @@
         <w:right w:w="108" w:type="dxa"/>
       </w:tblCellMar>
     </w:tblPr>
+  </w:style>
+  <w:style w:type="paragraph" w:styleId="2">
+    <w:name w:val="annotation text"/>
+    <w:basedOn w:val="1"/>
+    <w:uiPriority w:val="0"/>
+    <w:pPr>
+      <w:jc w:val="left"/>
+    </w:pPr>
+  </w:style>
+  <w:style w:type="character" w:styleId="4">
+    <w:name w:val="Hyperlink"/>
+    <w:basedOn w:val="3"/>
+    <w:uiPriority w:val="0"/>
+    <w:rPr>
+      <w:color w:val="0000FF"/>
+      <w:u w:val="single"/>
+    </w:rPr>
   </w:style>
 </w:styles>
 </file>

</xml_diff>